<commit_message>
FIGHT ENDINGS ARE DONE
HAHAHA TAKE THAT TOURNAMENT
</commit_message>
<xml_diff>
--- a/Tavern/Meet Up With Zillia/Training/You perform a quick jab/1 - You perform a quick jab.docx
+++ b/Tavern/Meet Up With Zillia/Training/You perform a quick jab/1 - You perform a quick jab.docx
@@ -75,33 +75,10 @@
           <w:rFonts w:ascii="Bookerly" w:hAnsi="Bookerly" w:cs="Bookerly"/>
           <w:b/>
         </w:rPr>
-        <w:t>--Circle around him waiting for an opportunity</w:t>
+        <w:t>--Circle around him waiting for an opportunity to perform a quick jab</w:t>
       </w:r>
       <w:bookmarkStart w:id="0" w:name="_GoBack"/>
       <w:bookmarkEnd w:id="0"/>
-      <w:r>
-        <w:rPr>
-          <w:rFonts w:ascii="Bookerly" w:hAnsi="Bookerly" w:cs="Bookerly"/>
-          <w:b/>
-        </w:rPr>
-        <w:t xml:space="preserve"> to perform a quick jab</w:t>
-      </w:r>
-    </w:p>
-    <w:p>
-      <w:pPr>
-        <w:jc w:val="center"/>
-        <w:rPr>
-          <w:rFonts w:ascii="Bookerly" w:hAnsi="Bookerly" w:cs="Bookerly"/>
-          <w:b/>
-        </w:rPr>
-      </w:pPr>
-      <w:r>
-        <w:rPr>
-          <w:rFonts w:ascii="Bookerly" w:hAnsi="Bookerly" w:cs="Bookerly"/>
-          <w:b/>
-        </w:rPr>
-        <w:t>-- Do nothing and let him make another move</w:t>
-      </w:r>
     </w:p>
     <w:sectPr>
       <w:pgSz w:w="12240" w:h="15840"/>

</xml_diff>